<commit_message>
:ambulance: DB fix lab 1 demos
</commit_message>
<xml_diff>
--- a/Базы Данных/Lab1/Поленов ЛР 1 Базы Данных.docx
+++ b/Базы Данных/Lab1/Поленов ЛР 1 Базы Данных.docx
@@ -428,6 +428,7 @@
         <w:t>3</w:t>
       </w:r>
     </w:p>
+    <w:bookmarkStart w:id="0" w:name="_GoBack" w:displacedByCustomXml="next"/>
     <w:sdt>
       <w:sdtPr>
         <w:rPr>
@@ -474,6 +475,7 @@
             <w:t>Оглавление</w:t>
           </w:r>
         </w:p>
+        <w:bookmarkEnd w:id="0"/>
         <w:p>
           <w:pPr>
             <w:pStyle w:val="11"/>
@@ -1148,7 +1150,7 @@
                 <w:webHidden/>
                 <w:sz w:val="36"/>
               </w:rPr>
-              <w:t>6</w:t>
+              <w:t>5</w:t>
             </w:r>
             <w:r>
               <w:rPr>
@@ -1281,7 +1283,7 @@
           <w:szCs w:val="36"/>
         </w:rPr>
       </w:pPr>
-      <w:bookmarkStart w:id="0" w:name="_Toc159770490"/>
+      <w:bookmarkStart w:id="1" w:name="_Toc159770490"/>
       <w:r>
         <w:rPr>
           <w:rFonts w:ascii="Cambria" w:hAnsi="Cambria" w:cs="Times New Roman"/>
@@ -1299,7 +1301,7 @@
         </w:rPr>
         <w:t>е</w:t>
       </w:r>
-      <w:bookmarkEnd w:id="0"/>
+      <w:bookmarkEnd w:id="1"/>
     </w:p>
     <w:p>
       <w:pPr>
@@ -1310,6 +1312,8 @@
       <w:r>
         <w:rPr>
           <w:rFonts w:ascii="Cambria" w:hAnsi="Cambria"/>
+          <w:noProof/>
+          <w:lang w:eastAsia="ru-RU"/>
         </w:rPr>
         <w:drawing>
           <wp:inline distT="0" distB="0" distL="0" distR="0" wp14:anchorId="20FDBBDE" wp14:editId="154C3D9B">
@@ -1357,6 +1361,8 @@
       <w:r>
         <w:rPr>
           <w:rFonts w:ascii="Cambria" w:hAnsi="Cambria"/>
+          <w:noProof/>
+          <w:lang w:eastAsia="ru-RU"/>
         </w:rPr>
         <w:drawing>
           <wp:inline distT="0" distB="0" distL="0" distR="0" wp14:anchorId="24A54068" wp14:editId="30BE5DE9">
@@ -1468,7 +1474,7 @@
           <w:szCs w:val="36"/>
         </w:rPr>
       </w:pPr>
-      <w:bookmarkStart w:id="1" w:name="_Toc159770491"/>
+      <w:bookmarkStart w:id="2" w:name="_Toc159770491"/>
       <w:r>
         <w:rPr>
           <w:rFonts w:ascii="Cambria" w:hAnsi="Cambria" w:cs="Times New Roman"/>
@@ -1485,7 +1491,7 @@
         </w:rPr>
         <w:t>:</w:t>
       </w:r>
-      <w:bookmarkEnd w:id="1"/>
+      <w:bookmarkEnd w:id="2"/>
     </w:p>
     <w:p>
       <w:pPr>
@@ -1655,7 +1661,7 @@
           <w:szCs w:val="36"/>
         </w:rPr>
       </w:pPr>
-      <w:bookmarkStart w:id="2" w:name="_Toc159770492"/>
+      <w:bookmarkStart w:id="3" w:name="_Toc159770492"/>
       <w:r>
         <w:rPr>
           <w:rFonts w:ascii="Cambria" w:hAnsi="Cambria" w:cs="Times New Roman"/>
@@ -1672,7 +1678,7 @@
         </w:rPr>
         <w:t>:</w:t>
       </w:r>
-      <w:bookmarkEnd w:id="2"/>
+      <w:bookmarkEnd w:id="3"/>
     </w:p>
     <w:p>
       <w:pPr>
@@ -1806,7 +1812,7 @@
           <w:szCs w:val="36"/>
         </w:rPr>
       </w:pPr>
-      <w:bookmarkStart w:id="3" w:name="_Toc159770493"/>
+      <w:bookmarkStart w:id="4" w:name="_Toc159770493"/>
       <w:r>
         <w:rPr>
           <w:rFonts w:ascii="Cambria" w:hAnsi="Cambria" w:cs="Times New Roman"/>
@@ -1815,7 +1821,7 @@
         </w:rPr>
         <w:t>Инфологическая модель:</w:t>
       </w:r>
-      <w:bookmarkEnd w:id="3"/>
+      <w:bookmarkEnd w:id="4"/>
     </w:p>
     <w:p>
       <w:pPr>
@@ -1836,10 +1842,10 @@
           <w:lang w:eastAsia="ru-RU"/>
         </w:rPr>
         <w:drawing>
-          <wp:inline distT="0" distB="0" distL="0" distR="0" wp14:anchorId="0D775A78" wp14:editId="208557AE">
-            <wp:extent cx="5936615" cy="3041015"/>
-            <wp:effectExtent l="0" t="0" r="6985" b="6985"/>
-            <wp:docPr id="4" name="Рисунок 4"/>
+          <wp:inline distT="0" distB="0" distL="0" distR="0" wp14:anchorId="326AAB01" wp14:editId="58DE4269">
+            <wp:extent cx="5936615" cy="3253462"/>
+            <wp:effectExtent l="0" t="0" r="6985" b="4445"/>
+            <wp:docPr id="6" name="Рисунок 6" descr="E:\ITMO-System-Application-Software\Базы Данных\Lab1\Infological model.png"/>
             <wp:cNvGraphicFramePr>
               <a:graphicFrameLocks xmlns:a="http://schemas.openxmlformats.org/drawingml/2006/main" noChangeAspect="1"/>
             </wp:cNvGraphicFramePr>
@@ -1847,8 +1853,10 @@
               <a:graphicData uri="http://schemas.openxmlformats.org/drawingml/2006/picture">
                 <pic:pic xmlns:pic="http://schemas.openxmlformats.org/drawingml/2006/picture">
                   <pic:nvPicPr>
-                    <pic:cNvPr id="4" name="Infological model.png"/>
-                    <pic:cNvPicPr/>
+                    <pic:cNvPr id="0" name="Picture 1" descr="E:\ITMO-System-Application-Software\Базы Данных\Lab1\Infological model.png"/>
+                    <pic:cNvPicPr>
+                      <a:picLocks noChangeAspect="1" noChangeArrowheads="1"/>
+                    </pic:cNvPicPr>
                   </pic:nvPicPr>
                   <pic:blipFill>
                     <a:blip r:embed="rId11">
@@ -1858,18 +1866,23 @@
                         </a:ext>
                       </a:extLst>
                     </a:blip>
+                    <a:srcRect/>
                     <a:stretch>
                       <a:fillRect/>
                     </a:stretch>
                   </pic:blipFill>
-                  <pic:spPr>
+                  <pic:spPr bwMode="auto">
                     <a:xfrm>
                       <a:off x="0" y="0"/>
-                      <a:ext cx="5936615" cy="3041015"/>
+                      <a:ext cx="5936615" cy="3253462"/>
                     </a:xfrm>
                     <a:prstGeom prst="rect">
                       <a:avLst/>
                     </a:prstGeom>
+                    <a:noFill/>
+                    <a:ln>
+                      <a:noFill/>
+                    </a:ln>
                   </pic:spPr>
                 </pic:pic>
               </a:graphicData>
@@ -1911,16 +1924,26 @@
           <w:szCs w:val="36"/>
         </w:rPr>
       </w:pPr>
-      <w:bookmarkStart w:id="4" w:name="_Toc159770494"/>
+      <w:bookmarkStart w:id="5" w:name="_Toc159770494"/>
+      <w:proofErr w:type="spellStart"/>
       <w:r>
         <w:rPr>
           <w:rFonts w:ascii="Cambria" w:hAnsi="Cambria" w:cs="Times New Roman"/>
           <w:sz w:val="36"/>
           <w:szCs w:val="36"/>
         </w:rPr>
-        <w:t>Даталогическая модель:</w:t>
+        <w:t>Даталогическая</w:t>
       </w:r>
-      <w:bookmarkEnd w:id="4"/>
+      <w:proofErr w:type="spellEnd"/>
+      <w:r>
+        <w:rPr>
+          <w:rFonts w:ascii="Cambria" w:hAnsi="Cambria" w:cs="Times New Roman"/>
+          <w:sz w:val="36"/>
+          <w:szCs w:val="36"/>
+        </w:rPr>
+        <w:t xml:space="preserve"> модель:</w:t>
+      </w:r>
+      <w:bookmarkEnd w:id="5"/>
     </w:p>
     <w:p>
       <w:pPr>
@@ -1935,14 +1958,16 @@
       <w:r>
         <w:rPr>
           <w:rFonts w:ascii="Cambria" w:eastAsiaTheme="minorEastAsia" w:hAnsi="Cambria" w:cs="Times New Roman"/>
+          <w:noProof/>
           <w:sz w:val="28"/>
           <w:szCs w:val="28"/>
+          <w:lang w:eastAsia="ru-RU"/>
         </w:rPr>
         <w:drawing>
-          <wp:inline distT="0" distB="0" distL="0" distR="0" wp14:anchorId="6C441B66" wp14:editId="64B7E8CC">
-            <wp:extent cx="5936615" cy="2331720"/>
-            <wp:effectExtent l="0" t="0" r="6985" b="0"/>
-            <wp:docPr id="5" name="Рисунок 5"/>
+          <wp:inline distT="0" distB="0" distL="0" distR="0" wp14:anchorId="39CAF3AA" wp14:editId="7150D3B1">
+            <wp:extent cx="5936615" cy="2831115"/>
+            <wp:effectExtent l="0" t="0" r="6985" b="7620"/>
+            <wp:docPr id="7" name="Рисунок 7" descr="E:\ITMO-System-Application-Software\Базы Данных\Lab1\datalogical model.png"/>
             <wp:cNvGraphicFramePr>
               <a:graphicFrameLocks xmlns:a="http://schemas.openxmlformats.org/drawingml/2006/main" noChangeAspect="1"/>
             </wp:cNvGraphicFramePr>
@@ -1950,23 +1975,36 @@
               <a:graphicData uri="http://schemas.openxmlformats.org/drawingml/2006/picture">
                 <pic:pic xmlns:pic="http://schemas.openxmlformats.org/drawingml/2006/picture">
                   <pic:nvPicPr>
-                    <pic:cNvPr id="1" name=""/>
-                    <pic:cNvPicPr/>
+                    <pic:cNvPr id="0" name="Picture 2" descr="E:\ITMO-System-Application-Software\Базы Данных\Lab1\datalogical model.png"/>
+                    <pic:cNvPicPr>
+                      <a:picLocks noChangeAspect="1" noChangeArrowheads="1"/>
+                    </pic:cNvPicPr>
                   </pic:nvPicPr>
                   <pic:blipFill>
-                    <a:blip r:embed="rId12"/>
+                    <a:blip r:embed="rId12">
+                      <a:extLst>
+                        <a:ext uri="{28A0092B-C50C-407E-A947-70E740481C1C}">
+                          <a14:useLocalDpi xmlns:a14="http://schemas.microsoft.com/office/drawing/2010/main" val="0"/>
+                        </a:ext>
+                      </a:extLst>
+                    </a:blip>
+                    <a:srcRect/>
                     <a:stretch>
                       <a:fillRect/>
                     </a:stretch>
                   </pic:blipFill>
-                  <pic:spPr>
+                  <pic:spPr bwMode="auto">
                     <a:xfrm>
                       <a:off x="0" y="0"/>
-                      <a:ext cx="5936615" cy="2331720"/>
+                      <a:ext cx="5936615" cy="2831115"/>
                     </a:xfrm>
                     <a:prstGeom prst="rect">
                       <a:avLst/>
                     </a:prstGeom>
+                    <a:noFill/>
+                    <a:ln>
+                      <a:noFill/>
+                    </a:ln>
                   </pic:spPr>
                 </pic:pic>
               </a:graphicData>
@@ -2026,7 +2064,7 @@
           <w:szCs w:val="36"/>
         </w:rPr>
       </w:pPr>
-      <w:bookmarkStart w:id="5" w:name="_Toc159770495"/>
+      <w:bookmarkStart w:id="6" w:name="_Toc159770495"/>
       <w:r>
         <w:rPr>
           <w:rFonts w:ascii="Cambria" w:hAnsi="Cambria" w:cs="Times New Roman"/>
@@ -2034,9 +2072,47 @@
           <w:szCs w:val="36"/>
         </w:rPr>
         <w:lastRenderedPageBreak/>
-        <w:t>Реализация даталогической модели на SQL:</w:t>
+        <w:t xml:space="preserve">Реализация </w:t>
       </w:r>
-      <w:bookmarkEnd w:id="5"/>
+      <w:proofErr w:type="spellStart"/>
+      <w:r>
+        <w:rPr>
+          <w:rFonts w:ascii="Cambria" w:hAnsi="Cambria" w:cs="Times New Roman"/>
+          <w:sz w:val="36"/>
+          <w:szCs w:val="36"/>
+        </w:rPr>
+        <w:t>даталогической</w:t>
+      </w:r>
+      <w:proofErr w:type="spellEnd"/>
+      <w:r>
+        <w:rPr>
+          <w:rFonts w:ascii="Cambria" w:hAnsi="Cambria" w:cs="Times New Roman"/>
+          <w:sz w:val="36"/>
+          <w:szCs w:val="36"/>
+        </w:rPr>
+        <w:t xml:space="preserve"> модели на SQL:</w:t>
+      </w:r>
+      <w:bookmarkEnd w:id="6"/>
+    </w:p>
+    <w:p>
+      <w:pPr>
+        <w:rPr>
+          <w:rFonts w:ascii="Cambria" w:hAnsi="Cambria"/>
+          <w:sz w:val="28"/>
+          <w:szCs w:val="28"/>
+        </w:rPr>
+      </w:pPr>
+      <w:hyperlink r:id="rId13" w:history="1">
+        <w:r>
+          <w:rPr>
+            <w:rStyle w:val="ab"/>
+            <w:rFonts w:ascii="Cambria" w:hAnsi="Cambria"/>
+            <w:sz w:val="28"/>
+            <w:szCs w:val="28"/>
+          </w:rPr>
+          <w:t>https://github.com/bilyardvmetro/ITMO-System-Application-Software/blob/main/%D0%91%D0%B0%D0%B7%D1%8B%20%D0%94%D0%B0%D0%BD%D0%BD%D1%8B%D1%85/Lab1/lab1.sql</w:t>
+        </w:r>
+      </w:hyperlink>
     </w:p>
     <w:p>
       <w:pPr>
@@ -2045,18 +2121,8 @@
           <w:rFonts w:ascii="Cambria" w:eastAsiaTheme="minorEastAsia" w:hAnsi="Cambria" w:cs="Times New Roman"/>
           <w:sz w:val="28"/>
           <w:szCs w:val="28"/>
-          <w:lang w:val="en-US"/>
-        </w:rPr>
-      </w:pPr>
-      <w:r>
-        <w:rPr>
-          <w:rFonts w:ascii="Cambria" w:eastAsiaTheme="minorEastAsia" w:hAnsi="Cambria" w:cs="Times New Roman"/>
-          <w:sz w:val="28"/>
-          <w:szCs w:val="28"/>
-          <w:lang w:val="en-US"/>
-        </w:rPr>
-        <w:br w:type="page"/>
-      </w:r>
+        </w:rPr>
+      </w:pPr>
     </w:p>
     <w:p>
       <w:pPr>
@@ -2070,17 +2136,16 @@
           <w:szCs w:val="36"/>
         </w:rPr>
       </w:pPr>
-      <w:bookmarkStart w:id="6" w:name="_Toc159770496"/>
+      <w:bookmarkStart w:id="7" w:name="_Toc159770496"/>
       <w:r>
         <w:rPr>
           <w:rFonts w:ascii="Cambria" w:hAnsi="Cambria" w:cs="Times New Roman"/>
           <w:sz w:val="36"/>
           <w:szCs w:val="36"/>
         </w:rPr>
-        <w:lastRenderedPageBreak/>
         <w:t>Заключение</w:t>
       </w:r>
-      <w:bookmarkEnd w:id="6"/>
+      <w:bookmarkEnd w:id="7"/>
     </w:p>
     <w:p>
       <w:pPr>
@@ -2136,8 +2201,9 @@
           <w:szCs w:val="28"/>
           <w:lang w:eastAsia="ru-RU"/>
         </w:rPr>
-        <w:t xml:space="preserve"> инфологическую и даталогическую</w:t>
+        <w:t xml:space="preserve"> инфологическую и </w:t>
       </w:r>
+      <w:proofErr w:type="spellStart"/>
       <w:r>
         <w:rPr>
           <w:rFonts w:ascii="Cambria" w:hAnsi="Cambria" w:cs="Times New Roman"/>
@@ -2145,7 +2211,37 @@
           <w:szCs w:val="28"/>
           <w:lang w:eastAsia="ru-RU"/>
         </w:rPr>
-        <w:t xml:space="preserve"> модели, реализовать даталогическую модель на </w:t>
+        <w:t>даталогическую</w:t>
+      </w:r>
+      <w:proofErr w:type="spellEnd"/>
+      <w:r>
+        <w:rPr>
+          <w:rFonts w:ascii="Cambria" w:hAnsi="Cambria" w:cs="Times New Roman"/>
+          <w:sz w:val="28"/>
+          <w:szCs w:val="28"/>
+          <w:lang w:eastAsia="ru-RU"/>
+        </w:rPr>
+        <w:t xml:space="preserve"> модели, реализовать </w:t>
+      </w:r>
+      <w:proofErr w:type="spellStart"/>
+      <w:r>
+        <w:rPr>
+          <w:rFonts w:ascii="Cambria" w:hAnsi="Cambria" w:cs="Times New Roman"/>
+          <w:sz w:val="28"/>
+          <w:szCs w:val="28"/>
+          <w:lang w:eastAsia="ru-RU"/>
+        </w:rPr>
+        <w:t>даталогическую</w:t>
+      </w:r>
+      <w:proofErr w:type="spellEnd"/>
+      <w:r>
+        <w:rPr>
+          <w:rFonts w:ascii="Cambria" w:hAnsi="Cambria" w:cs="Times New Roman"/>
+          <w:sz w:val="28"/>
+          <w:szCs w:val="28"/>
+          <w:lang w:eastAsia="ru-RU"/>
+        </w:rPr>
+        <w:t xml:space="preserve"> модель на </w:t>
       </w:r>
       <w:r>
         <w:rPr>
@@ -2183,12 +2279,10 @@
         </w:rPr>
         <w:t xml:space="preserve"> данными.</w:t>
       </w:r>
-      <w:bookmarkStart w:id="7" w:name="_GoBack"/>
-      <w:bookmarkEnd w:id="7"/>
     </w:p>
     <w:sectPr>
-      <w:footerReference w:type="even" r:id="rId13"/>
-      <w:footerReference w:type="default" r:id="rId14"/>
+      <w:footerReference w:type="even" r:id="rId14"/>
+      <w:footerReference w:type="default" r:id="rId15"/>
       <w:pgSz w:w="11900" w:h="16840"/>
       <w:pgMar w:top="1134" w:right="850" w:bottom="1134" w:left="1701" w:header="708" w:footer="708" w:gutter="0"/>
       <w:cols w:space="708"/>
@@ -2343,7 +2437,7 @@
             <w:rStyle w:val="a7"/>
             <w:noProof/>
           </w:rPr>
-          <w:t>6</w:t>
+          <w:t>5</w:t>
         </w:r>
         <w:r>
           <w:rPr>
@@ -9601,7 +9695,7 @@
 </file>
 
 <file path=customXml/itemProps1.xml><?xml version="1.0" encoding="utf-8"?>
-<ds:datastoreItem xmlns:ds="http://schemas.openxmlformats.org/officeDocument/2006/customXml" ds:itemID="{0647775D-2EE9-4D39-9DAA-E3DA072AAC6D}">
+<ds:datastoreItem xmlns:ds="http://schemas.openxmlformats.org/officeDocument/2006/customXml" ds:itemID="{46DFC33F-A6A9-406F-BAAA-5BCEEC77CD6A}">
   <ds:schemaRefs>
     <ds:schemaRef ds:uri="http://schemas.openxmlformats.org/officeDocument/2006/bibliography"/>
   </ds:schemaRefs>

</xml_diff>

<commit_message>
:construction: DB lab1 done
</commit_message>
<xml_diff>
--- a/Базы Данных/Lab1/Поленов ЛР 1 Базы Данных.docx
+++ b/Базы Данных/Lab1/Поленов ЛР 1 Базы Данных.docx
@@ -428,7 +428,6 @@
         <w:t>3</w:t>
       </w:r>
     </w:p>
-    <w:bookmarkStart w:id="0" w:name="_GoBack" w:displacedByCustomXml="next"/>
     <w:sdt>
       <w:sdtPr>
         <w:rPr>
@@ -475,7 +474,6 @@
             <w:t>Оглавление</w:t>
           </w:r>
         </w:p>
-        <w:bookmarkEnd w:id="0"/>
         <w:p>
           <w:pPr>
             <w:pStyle w:val="11"/>
@@ -1283,7 +1281,7 @@
           <w:szCs w:val="36"/>
         </w:rPr>
       </w:pPr>
-      <w:bookmarkStart w:id="1" w:name="_Toc159770490"/>
+      <w:bookmarkStart w:id="0" w:name="_Toc159770490"/>
       <w:r>
         <w:rPr>
           <w:rFonts w:ascii="Cambria" w:hAnsi="Cambria" w:cs="Times New Roman"/>
@@ -1301,7 +1299,7 @@
         </w:rPr>
         <w:t>е</w:t>
       </w:r>
-      <w:bookmarkEnd w:id="1"/>
+      <w:bookmarkEnd w:id="0"/>
     </w:p>
     <w:p>
       <w:pPr>
@@ -1474,7 +1472,7 @@
           <w:szCs w:val="36"/>
         </w:rPr>
       </w:pPr>
-      <w:bookmarkStart w:id="2" w:name="_Toc159770491"/>
+      <w:bookmarkStart w:id="1" w:name="_Toc159770491"/>
       <w:r>
         <w:rPr>
           <w:rFonts w:ascii="Cambria" w:hAnsi="Cambria" w:cs="Times New Roman"/>
@@ -1491,7 +1489,7 @@
         </w:rPr>
         <w:t>:</w:t>
       </w:r>
-      <w:bookmarkEnd w:id="2"/>
+      <w:bookmarkEnd w:id="1"/>
     </w:p>
     <w:p>
       <w:pPr>
@@ -1661,7 +1659,7 @@
           <w:szCs w:val="36"/>
         </w:rPr>
       </w:pPr>
-      <w:bookmarkStart w:id="3" w:name="_Toc159770492"/>
+      <w:bookmarkStart w:id="2" w:name="_Toc159770492"/>
       <w:r>
         <w:rPr>
           <w:rFonts w:ascii="Cambria" w:hAnsi="Cambria" w:cs="Times New Roman"/>
@@ -1678,7 +1676,7 @@
         </w:rPr>
         <w:t>:</w:t>
       </w:r>
-      <w:bookmarkEnd w:id="3"/>
+      <w:bookmarkEnd w:id="2"/>
     </w:p>
     <w:p>
       <w:pPr>
@@ -1812,7 +1810,7 @@
           <w:szCs w:val="36"/>
         </w:rPr>
       </w:pPr>
-      <w:bookmarkStart w:id="4" w:name="_Toc159770493"/>
+      <w:bookmarkStart w:id="3" w:name="_Toc159770493"/>
       <w:r>
         <w:rPr>
           <w:rFonts w:ascii="Cambria" w:hAnsi="Cambria" w:cs="Times New Roman"/>
@@ -1821,7 +1819,7 @@
         </w:rPr>
         <w:t>Инфологическая модель:</w:t>
       </w:r>
-      <w:bookmarkEnd w:id="4"/>
+      <w:bookmarkEnd w:id="3"/>
     </w:p>
     <w:p>
       <w:pPr>
@@ -1842,10 +1840,10 @@
           <w:lang w:eastAsia="ru-RU"/>
         </w:rPr>
         <w:drawing>
-          <wp:inline distT="0" distB="0" distL="0" distR="0" wp14:anchorId="326AAB01" wp14:editId="58DE4269">
-            <wp:extent cx="5936615" cy="3253462"/>
-            <wp:effectExtent l="0" t="0" r="6985" b="4445"/>
-            <wp:docPr id="6" name="Рисунок 6" descr="E:\ITMO-System-Application-Software\Базы Данных\Lab1\Infological model.png"/>
+          <wp:inline distT="0" distB="0" distL="0" distR="0" wp14:anchorId="7D4D8B5F" wp14:editId="4ADC45B5">
+            <wp:extent cx="5936615" cy="4087451"/>
+            <wp:effectExtent l="0" t="0" r="6985" b="8890"/>
+            <wp:docPr id="4" name="Рисунок 4" descr="E:\ITMO-System-Application-Software\Базы Данных\Lab1\Infological model.png"/>
             <wp:cNvGraphicFramePr>
               <a:graphicFrameLocks xmlns:a="http://schemas.openxmlformats.org/drawingml/2006/main" noChangeAspect="1"/>
             </wp:cNvGraphicFramePr>
@@ -1874,7 +1872,7 @@
                   <pic:spPr bwMode="auto">
                     <a:xfrm>
                       <a:off x="0" y="0"/>
-                      <a:ext cx="5936615" cy="3253462"/>
+                      <a:ext cx="5936615" cy="4087451"/>
                     </a:xfrm>
                     <a:prstGeom prst="rect">
                       <a:avLst/>
@@ -1924,7 +1922,7 @@
           <w:szCs w:val="36"/>
         </w:rPr>
       </w:pPr>
-      <w:bookmarkStart w:id="5" w:name="_Toc159770494"/>
+      <w:bookmarkStart w:id="4" w:name="_Toc159770494"/>
       <w:proofErr w:type="spellStart"/>
       <w:r>
         <w:rPr>
@@ -1932,6 +1930,7 @@
           <w:sz w:val="36"/>
           <w:szCs w:val="36"/>
         </w:rPr>
+        <w:lastRenderedPageBreak/>
         <w:t>Даталогическая</w:t>
       </w:r>
       <w:proofErr w:type="spellEnd"/>
@@ -1943,7 +1942,7 @@
         </w:rPr>
         <w:t xml:space="preserve"> модель:</w:t>
       </w:r>
-      <w:bookmarkEnd w:id="5"/>
+      <w:bookmarkEnd w:id="4"/>
     </w:p>
     <w:p>
       <w:pPr>
@@ -1958,16 +1957,14 @@
       <w:r>
         <w:rPr>
           <w:rFonts w:ascii="Cambria" w:eastAsiaTheme="minorEastAsia" w:hAnsi="Cambria" w:cs="Times New Roman"/>
-          <w:noProof/>
           <w:sz w:val="28"/>
           <w:szCs w:val="28"/>
-          <w:lang w:eastAsia="ru-RU"/>
         </w:rPr>
         <w:drawing>
-          <wp:inline distT="0" distB="0" distL="0" distR="0" wp14:anchorId="39CAF3AA" wp14:editId="7150D3B1">
-            <wp:extent cx="5936615" cy="2831115"/>
-            <wp:effectExtent l="0" t="0" r="6985" b="7620"/>
-            <wp:docPr id="7" name="Рисунок 7" descr="E:\ITMO-System-Application-Software\Базы Данных\Lab1\datalogical model.png"/>
+          <wp:inline distT="0" distB="0" distL="0" distR="0" wp14:anchorId="7A73A8A0" wp14:editId="72E919FA">
+            <wp:extent cx="5936615" cy="4540250"/>
+            <wp:effectExtent l="0" t="0" r="6985" b="0"/>
+            <wp:docPr id="9" name="Рисунок 9"/>
             <wp:cNvGraphicFramePr>
               <a:graphicFrameLocks xmlns:a="http://schemas.openxmlformats.org/drawingml/2006/main" noChangeAspect="1"/>
             </wp:cNvGraphicFramePr>
@@ -1975,36 +1972,23 @@
               <a:graphicData uri="http://schemas.openxmlformats.org/drawingml/2006/picture">
                 <pic:pic xmlns:pic="http://schemas.openxmlformats.org/drawingml/2006/picture">
                   <pic:nvPicPr>
-                    <pic:cNvPr id="0" name="Picture 2" descr="E:\ITMO-System-Application-Software\Базы Данных\Lab1\datalogical model.png"/>
-                    <pic:cNvPicPr>
-                      <a:picLocks noChangeAspect="1" noChangeArrowheads="1"/>
-                    </pic:cNvPicPr>
+                    <pic:cNvPr id="1" name=""/>
+                    <pic:cNvPicPr/>
                   </pic:nvPicPr>
                   <pic:blipFill>
-                    <a:blip r:embed="rId12">
-                      <a:extLst>
-                        <a:ext uri="{28A0092B-C50C-407E-A947-70E740481C1C}">
-                          <a14:useLocalDpi xmlns:a14="http://schemas.microsoft.com/office/drawing/2010/main" val="0"/>
-                        </a:ext>
-                      </a:extLst>
-                    </a:blip>
-                    <a:srcRect/>
+                    <a:blip r:embed="rId12"/>
                     <a:stretch>
                       <a:fillRect/>
                     </a:stretch>
                   </pic:blipFill>
-                  <pic:spPr bwMode="auto">
+                  <pic:spPr>
                     <a:xfrm>
                       <a:off x="0" y="0"/>
-                      <a:ext cx="5936615" cy="2831115"/>
+                      <a:ext cx="5936615" cy="4540250"/>
                     </a:xfrm>
                     <a:prstGeom prst="rect">
                       <a:avLst/>
                     </a:prstGeom>
-                    <a:noFill/>
-                    <a:ln>
-                      <a:noFill/>
-                    </a:ln>
                   </pic:spPr>
                 </pic:pic>
               </a:graphicData>
@@ -2012,6 +1996,8 @@
           </wp:inline>
         </w:drawing>
       </w:r>
+      <w:bookmarkStart w:id="5" w:name="_GoBack"/>
+      <w:bookmarkEnd w:id="5"/>
     </w:p>
     <w:p>
       <w:pPr>
@@ -2437,7 +2423,7 @@
             <w:rStyle w:val="a7"/>
             <w:noProof/>
           </w:rPr>
-          <w:t>5</w:t>
+          <w:t>6</w:t>
         </w:r>
         <w:r>
           <w:rPr>
@@ -9695,7 +9681,7 @@
 </file>
 
 <file path=customXml/itemProps1.xml><?xml version="1.0" encoding="utf-8"?>
-<ds:datastoreItem xmlns:ds="http://schemas.openxmlformats.org/officeDocument/2006/customXml" ds:itemID="{46DFC33F-A6A9-406F-BAAA-5BCEEC77CD6A}">
+<ds:datastoreItem xmlns:ds="http://schemas.openxmlformats.org/officeDocument/2006/customXml" ds:itemID="{54300C2D-2BBD-4E49-BD8C-19E8C7D479B4}">
   <ds:schemaRefs>
     <ds:schemaRef ds:uri="http://schemas.openxmlformats.org/officeDocument/2006/bibliography"/>
   </ds:schemaRefs>

</xml_diff>

<commit_message>
:sparkles: pdf report for lab1
</commit_message>
<xml_diff>
--- a/Базы Данных/Lab1/Поленов ЛР 1 Базы Данных.docx
+++ b/Базы Данных/Lab1/Поленов ЛР 1 Базы Данных.docx
@@ -962,7 +962,7 @@
                 <w:webHidden/>
                 <w:sz w:val="36"/>
               </w:rPr>
-              <w:t>4</w:t>
+              <w:t>5</w:t>
             </w:r>
             <w:r>
               <w:rPr>
@@ -1055,7 +1055,7 @@
                 <w:webHidden/>
                 <w:sz w:val="36"/>
               </w:rPr>
-              <w:t>5</w:t>
+              <w:t>6</w:t>
             </w:r>
             <w:r>
               <w:rPr>
@@ -1148,7 +1148,7 @@
                 <w:webHidden/>
                 <w:sz w:val="36"/>
               </w:rPr>
-              <w:t>5</w:t>
+              <w:t>6</w:t>
             </w:r>
             <w:r>
               <w:rPr>
@@ -1560,7 +1560,7 @@
           <w:sz w:val="28"/>
           <w:szCs w:val="28"/>
         </w:rPr>
-        <w:t>Действие</w:t>
+        <w:t>Работник</w:t>
       </w:r>
     </w:p>
     <w:p>
@@ -1584,7 +1584,7 @@
           <w:sz w:val="28"/>
           <w:szCs w:val="28"/>
         </w:rPr>
-        <w:t>Вид исследований</w:t>
+        <w:t>Действие</w:t>
       </w:r>
     </w:p>
     <w:p>
@@ -1608,7 +1608,7 @@
           <w:sz w:val="28"/>
           <w:szCs w:val="28"/>
         </w:rPr>
-        <w:t>Вид воображения</w:t>
+        <w:t>Вид исследований</w:t>
       </w:r>
     </w:p>
     <w:p>
@@ -1632,6 +1632,30 @@
           <w:sz w:val="28"/>
           <w:szCs w:val="28"/>
         </w:rPr>
+        <w:t>Вид воображения</w:t>
+      </w:r>
+    </w:p>
+    <w:p>
+      <w:pPr>
+        <w:pStyle w:val="aa"/>
+        <w:numPr>
+          <w:ilvl w:val="0"/>
+          <w:numId w:val="48"/>
+        </w:numPr>
+        <w:spacing w:line="360" w:lineRule="auto"/>
+        <w:jc w:val="both"/>
+        <w:rPr>
+          <w:rFonts w:ascii="Cambria" w:eastAsiaTheme="minorEastAsia" w:hAnsi="Cambria" w:cs="Times New Roman"/>
+          <w:sz w:val="28"/>
+          <w:szCs w:val="28"/>
+        </w:rPr>
+      </w:pPr>
+      <w:r>
+        <w:rPr>
+          <w:rFonts w:ascii="Cambria" w:eastAsiaTheme="minorEastAsia" w:hAnsi="Cambria" w:cs="Times New Roman"/>
+          <w:sz w:val="28"/>
+          <w:szCs w:val="28"/>
+        </w:rPr>
         <w:t>Должность</w:t>
       </w:r>
     </w:p>
@@ -1736,7 +1760,34 @@
           <w:sz w:val="28"/>
           <w:szCs w:val="28"/>
         </w:rPr>
-        <w:t>Ассоциативные – Действие (связывает Лабораторию и Человека)</w:t>
+        <w:t>Ассоциативные – Действие</w:t>
+      </w:r>
+      <w:r>
+        <w:rPr>
+          <w:rFonts w:ascii="Cambria" w:eastAsiaTheme="minorEastAsia" w:hAnsi="Cambria" w:cs="Times New Roman"/>
+          <w:bCs/>
+          <w:sz w:val="28"/>
+          <w:szCs w:val="28"/>
+        </w:rPr>
+        <w:t xml:space="preserve"> </w:t>
+      </w:r>
+      <w:r>
+        <w:rPr>
+          <w:rFonts w:ascii="Cambria" w:eastAsiaTheme="minorEastAsia" w:hAnsi="Cambria" w:cs="Times New Roman"/>
+          <w:bCs/>
+          <w:sz w:val="28"/>
+          <w:szCs w:val="28"/>
+        </w:rPr>
+        <w:t>(связывает Лабораторию и Человека)</w:t>
+      </w:r>
+      <w:r>
+        <w:rPr>
+          <w:rFonts w:ascii="Cambria" w:eastAsiaTheme="minorEastAsia" w:hAnsi="Cambria" w:cs="Times New Roman"/>
+          <w:bCs/>
+          <w:sz w:val="28"/>
+          <w:szCs w:val="28"/>
+        </w:rPr>
+        <w:t>, Работник (связывает Человека и Лабораторию)</w:t>
       </w:r>
     </w:p>
     <w:p>
@@ -1957,8 +2008,10 @@
       <w:r>
         <w:rPr>
           <w:rFonts w:ascii="Cambria" w:eastAsiaTheme="minorEastAsia" w:hAnsi="Cambria" w:cs="Times New Roman"/>
+          <w:noProof/>
           <w:sz w:val="28"/>
           <w:szCs w:val="28"/>
+          <w:lang w:eastAsia="ru-RU"/>
         </w:rPr>
         <w:drawing>
           <wp:inline distT="0" distB="0" distL="0" distR="0" wp14:anchorId="7A73A8A0" wp14:editId="72E919FA">
@@ -1996,8 +2049,6 @@
           </wp:inline>
         </w:drawing>
       </w:r>
-      <w:bookmarkStart w:id="5" w:name="_GoBack"/>
-      <w:bookmarkEnd w:id="5"/>
     </w:p>
     <w:p>
       <w:pPr>
@@ -2050,7 +2101,7 @@
           <w:szCs w:val="36"/>
         </w:rPr>
       </w:pPr>
-      <w:bookmarkStart w:id="6" w:name="_Toc159770495"/>
+      <w:bookmarkStart w:id="5" w:name="_Toc159770495"/>
       <w:r>
         <w:rPr>
           <w:rFonts w:ascii="Cambria" w:hAnsi="Cambria" w:cs="Times New Roman"/>
@@ -2078,7 +2129,7 @@
         </w:rPr>
         <w:t xml:space="preserve"> модели на SQL:</w:t>
       </w:r>
-      <w:bookmarkEnd w:id="6"/>
+      <w:bookmarkEnd w:id="5"/>
     </w:p>
     <w:p>
       <w:pPr>
@@ -2096,7 +2147,18 @@
             <w:sz w:val="28"/>
             <w:szCs w:val="28"/>
           </w:rPr>
-          <w:t>https://github.com/bilyardvmetro/ITMO-System-Application-Software/blob/main/%D0%91%D0%B0%D0%B7%D1%8B%20%D0%94%D0%B0%D0%BD%D0%BD%D1%8B%D1%85/Lab1/lab1.sql</w:t>
+          <w:t>https://github.com/bilyardvmetro/I</w:t>
+        </w:r>
+        <w:bookmarkStart w:id="6" w:name="_GoBack"/>
+        <w:bookmarkEnd w:id="6"/>
+        <w:r>
+          <w:rPr>
+            <w:rStyle w:val="ab"/>
+            <w:rFonts w:ascii="Cambria" w:hAnsi="Cambria"/>
+            <w:sz w:val="28"/>
+            <w:szCs w:val="28"/>
+          </w:rPr>
+          <w:t>TMO-System-Application-Software/blob/main/%D0%91%D0%B0%D0%B7%D1%8B%20%D0%94%D0%B0%D0%BD%D0%BD%D1%8B%D1%85/Lab1/lab1.sql</w:t>
         </w:r>
       </w:hyperlink>
     </w:p>
@@ -9681,7 +9743,7 @@
 </file>
 
 <file path=customXml/itemProps1.xml><?xml version="1.0" encoding="utf-8"?>
-<ds:datastoreItem xmlns:ds="http://schemas.openxmlformats.org/officeDocument/2006/customXml" ds:itemID="{54300C2D-2BBD-4E49-BD8C-19E8C7D479B4}">
+<ds:datastoreItem xmlns:ds="http://schemas.openxmlformats.org/officeDocument/2006/customXml" ds:itemID="{554B7829-272D-47E3-91D1-BED69E5D31D3}">
   <ds:schemaRefs>
     <ds:schemaRef ds:uri="http://schemas.openxmlformats.org/officeDocument/2006/bibliography"/>
   </ds:schemaRefs>

</xml_diff>

<commit_message>
:construction: DB lab2 dir
</commit_message>
<xml_diff>
--- a/Базы Данных/Lab1/Поленов ЛР 1 Базы Данных.docx
+++ b/Базы Данных/Lab1/Поленов ЛР 1 Базы Данных.docx
@@ -387,7 +387,25 @@
           <w:sz w:val="28"/>
           <w:szCs w:val="28"/>
         </w:rPr>
-        <w:t>Николае Владимир Вячеславович</w:t>
+        <w:t>Николае</w:t>
+      </w:r>
+      <w:r>
+        <w:rPr>
+          <w:rFonts w:ascii="Cambria" w:hAnsi="Cambria" w:cs="Times New Roman"/>
+          <w:sz w:val="28"/>
+          <w:szCs w:val="28"/>
+        </w:rPr>
+        <w:t>в</w:t>
+      </w:r>
+      <w:bookmarkStart w:id="0" w:name="_GoBack"/>
+      <w:bookmarkEnd w:id="0"/>
+      <w:r>
+        <w:rPr>
+          <w:rFonts w:ascii="Cambria" w:hAnsi="Cambria" w:cs="Times New Roman"/>
+          <w:sz w:val="28"/>
+          <w:szCs w:val="28"/>
+        </w:rPr>
+        <w:t xml:space="preserve"> Владимир Вячеславович</w:t>
       </w:r>
     </w:p>
     <w:p>
@@ -1281,7 +1299,7 @@
           <w:szCs w:val="36"/>
         </w:rPr>
       </w:pPr>
-      <w:bookmarkStart w:id="0" w:name="_Toc159770490"/>
+      <w:bookmarkStart w:id="1" w:name="_Toc159770490"/>
       <w:r>
         <w:rPr>
           <w:rFonts w:ascii="Cambria" w:hAnsi="Cambria" w:cs="Times New Roman"/>
@@ -1299,7 +1317,7 @@
         </w:rPr>
         <w:t>е</w:t>
       </w:r>
-      <w:bookmarkEnd w:id="0"/>
+      <w:bookmarkEnd w:id="1"/>
     </w:p>
     <w:p>
       <w:pPr>
@@ -1472,7 +1490,7 @@
           <w:szCs w:val="36"/>
         </w:rPr>
       </w:pPr>
-      <w:bookmarkStart w:id="1" w:name="_Toc159770491"/>
+      <w:bookmarkStart w:id="2" w:name="_Toc159770491"/>
       <w:r>
         <w:rPr>
           <w:rFonts w:ascii="Cambria" w:hAnsi="Cambria" w:cs="Times New Roman"/>
@@ -1489,7 +1507,7 @@
         </w:rPr>
         <w:t>:</w:t>
       </w:r>
-      <w:bookmarkEnd w:id="1"/>
+      <w:bookmarkEnd w:id="2"/>
     </w:p>
     <w:p>
       <w:pPr>
@@ -1683,7 +1701,7 @@
           <w:szCs w:val="36"/>
         </w:rPr>
       </w:pPr>
-      <w:bookmarkStart w:id="2" w:name="_Toc159770492"/>
+      <w:bookmarkStart w:id="3" w:name="_Toc159770492"/>
       <w:r>
         <w:rPr>
           <w:rFonts w:ascii="Cambria" w:hAnsi="Cambria" w:cs="Times New Roman"/>
@@ -1700,7 +1718,7 @@
         </w:rPr>
         <w:t>:</w:t>
       </w:r>
-      <w:bookmarkEnd w:id="2"/>
+      <w:bookmarkEnd w:id="3"/>
     </w:p>
     <w:p>
       <w:pPr>
@@ -1769,25 +1787,7 @@
           <w:sz w:val="28"/>
           <w:szCs w:val="28"/>
         </w:rPr>
-        <w:t xml:space="preserve"> </w:t>
-      </w:r>
-      <w:r>
-        <w:rPr>
-          <w:rFonts w:ascii="Cambria" w:eastAsiaTheme="minorEastAsia" w:hAnsi="Cambria" w:cs="Times New Roman"/>
-          <w:bCs/>
-          <w:sz w:val="28"/>
-          <w:szCs w:val="28"/>
-        </w:rPr>
-        <w:t>(связывает Лабораторию и Человека)</w:t>
-      </w:r>
-      <w:r>
-        <w:rPr>
-          <w:rFonts w:ascii="Cambria" w:eastAsiaTheme="minorEastAsia" w:hAnsi="Cambria" w:cs="Times New Roman"/>
-          <w:bCs/>
-          <w:sz w:val="28"/>
-          <w:szCs w:val="28"/>
-        </w:rPr>
-        <w:t>, Работник (связывает Человека и Лабораторию)</w:t>
+        <w:t xml:space="preserve"> (связывает Лабораторию и Человека), Работник (связывает Человека и Лабораторию)</w:t>
       </w:r>
     </w:p>
     <w:p>
@@ -1861,7 +1861,7 @@
           <w:szCs w:val="36"/>
         </w:rPr>
       </w:pPr>
-      <w:bookmarkStart w:id="3" w:name="_Toc159770493"/>
+      <w:bookmarkStart w:id="4" w:name="_Toc159770493"/>
       <w:r>
         <w:rPr>
           <w:rFonts w:ascii="Cambria" w:hAnsi="Cambria" w:cs="Times New Roman"/>
@@ -1870,7 +1870,7 @@
         </w:rPr>
         <w:t>Инфологическая модель:</w:t>
       </w:r>
-      <w:bookmarkEnd w:id="3"/>
+      <w:bookmarkEnd w:id="4"/>
     </w:p>
     <w:p>
       <w:pPr>
@@ -1973,7 +1973,7 @@
           <w:szCs w:val="36"/>
         </w:rPr>
       </w:pPr>
-      <w:bookmarkStart w:id="4" w:name="_Toc159770494"/>
+      <w:bookmarkStart w:id="5" w:name="_Toc159770494"/>
       <w:proofErr w:type="spellStart"/>
       <w:r>
         <w:rPr>
@@ -1993,7 +1993,7 @@
         </w:rPr>
         <w:t xml:space="preserve"> модель:</w:t>
       </w:r>
-      <w:bookmarkEnd w:id="4"/>
+      <w:bookmarkEnd w:id="5"/>
     </w:p>
     <w:p>
       <w:pPr>
@@ -2101,7 +2101,7 @@
           <w:szCs w:val="36"/>
         </w:rPr>
       </w:pPr>
-      <w:bookmarkStart w:id="5" w:name="_Toc159770495"/>
+      <w:bookmarkStart w:id="6" w:name="_Toc159770495"/>
       <w:r>
         <w:rPr>
           <w:rFonts w:ascii="Cambria" w:hAnsi="Cambria" w:cs="Times New Roman"/>
@@ -2129,7 +2129,7 @@
         </w:rPr>
         <w:t xml:space="preserve"> модели на SQL:</w:t>
       </w:r>
-      <w:bookmarkEnd w:id="5"/>
+      <w:bookmarkEnd w:id="6"/>
     </w:p>
     <w:p>
       <w:pPr>
@@ -2147,18 +2147,7 @@
             <w:sz w:val="28"/>
             <w:szCs w:val="28"/>
           </w:rPr>
-          <w:t>https://github.com/bilyardvmetro/I</w:t>
-        </w:r>
-        <w:bookmarkStart w:id="6" w:name="_GoBack"/>
-        <w:bookmarkEnd w:id="6"/>
-        <w:r>
-          <w:rPr>
-            <w:rStyle w:val="ab"/>
-            <w:rFonts w:ascii="Cambria" w:hAnsi="Cambria"/>
-            <w:sz w:val="28"/>
-            <w:szCs w:val="28"/>
-          </w:rPr>
-          <w:t>TMO-System-Application-Software/blob/main/%D0%91%D0%B0%D0%B7%D1%8B%20%D0%94%D0%B0%D0%BD%D0%BD%D1%8B%D1%85/Lab1/lab1.sql</w:t>
+          <w:t>https://github.com/bilyardvmetro/ITMO-System-Application-Software/blob/main/%D0%91%D0%B0%D0%B7%D1%8B%20%D0%94%D0%B0%D0%BD%D0%BD%D1%8B%D1%85/Lab1/lab1.sql</w:t>
         </w:r>
       </w:hyperlink>
     </w:p>
@@ -9743,7 +9732,7 @@
 </file>
 
 <file path=customXml/itemProps1.xml><?xml version="1.0" encoding="utf-8"?>
-<ds:datastoreItem xmlns:ds="http://schemas.openxmlformats.org/officeDocument/2006/customXml" ds:itemID="{554B7829-272D-47E3-91D1-BED69E5D31D3}">
+<ds:datastoreItem xmlns:ds="http://schemas.openxmlformats.org/officeDocument/2006/customXml" ds:itemID="{C5554CA1-3F90-47F7-B1BD-F8159AF5766D}">
   <ds:schemaRefs>
     <ds:schemaRef ds:uri="http://schemas.openxmlformats.org/officeDocument/2006/bibliography"/>
   </ds:schemaRefs>

</xml_diff>

<commit_message>
:pencil2: fix typos in DB lab reports
</commit_message>
<xml_diff>
--- a/Базы Данных/Lab1/Поленов ЛР 1 Базы Данных.docx
+++ b/Базы Данных/Lab1/Поленов ЛР 1 Базы Данных.docx
@@ -397,8 +397,6 @@
         </w:rPr>
         <w:t>в</w:t>
       </w:r>
-      <w:bookmarkStart w:id="0" w:name="_GoBack"/>
-      <w:bookmarkEnd w:id="0"/>
       <w:r>
         <w:rPr>
           <w:rFonts w:ascii="Cambria" w:hAnsi="Cambria" w:cs="Times New Roman"/>
@@ -443,8 +441,10 @@
           <w:sz w:val="28"/>
           <w:szCs w:val="28"/>
         </w:rPr>
-        <w:t>3</w:t>
+        <w:t>4</w:t>
       </w:r>
+      <w:bookmarkStart w:id="0" w:name="_GoBack"/>
+      <w:bookmarkEnd w:id="0"/>
     </w:p>
     <w:sdt>
       <w:sdtPr>
@@ -9732,7 +9732,7 @@
 </file>
 
 <file path=customXml/itemProps1.xml><?xml version="1.0" encoding="utf-8"?>
-<ds:datastoreItem xmlns:ds="http://schemas.openxmlformats.org/officeDocument/2006/customXml" ds:itemID="{C5554CA1-3F90-47F7-B1BD-F8159AF5766D}">
+<ds:datastoreItem xmlns:ds="http://schemas.openxmlformats.org/officeDocument/2006/customXml" ds:itemID="{4BF6B4F8-BC09-4142-9A8F-C88999B6EE4E}">
   <ds:schemaRefs>
     <ds:schemaRef ds:uri="http://schemas.openxmlformats.org/officeDocument/2006/bibliography"/>
   </ds:schemaRefs>

</xml_diff>